<commit_message>
Pruebas con pantallazos finalizadas
</commit_message>
<xml_diff>
--- a/Documentos/Revisar con Liliana Zapata.docx
+++ b/Documentos/Revisar con Liliana Zapata.docx
@@ -159,7 +159,41 @@
         <w:t>¿</w:t>
       </w:r>
       <w:r>
-        <w:t>cuál es el precio que debemos utilizar (a 31 dic 2016)?</w:t>
+        <w:t xml:space="preserve">cuál es el precio que debemos utilizar </w:t>
+      </w:r>
+      <w:r>
+        <w:t>para cada año</w:t>
+      </w:r>
+      <w:r>
+        <w:t>?</w:t>
+      </w:r>
+      <w:r>
+        <w:t xml:space="preserve"> – Hay datos desde 1961 hasta 2017 (validar: 0, 8, 204, 2100)</w:t>
+      </w:r>
+    </w:p>
+    <w:p>
+      <w:pPr>
+        <w:pStyle w:val="ListParagraph"/>
+        <w:numPr>
+          <w:ilvl w:val="0"/>
+          <w:numId w:val="1"/>
+        </w:numPr>
+      </w:pPr>
+      <w:r>
+        <w:t xml:space="preserve">¿Para calcular </w:t>
+      </w:r>
+      <w:proofErr w:type="spellStart"/>
+      <w:r>
+        <w:t>el</w:t>
+      </w:r>
+      <w:proofErr w:type="spellEnd"/>
+      <w:r>
+        <w:t xml:space="preserve"> de</w:t>
+      </w:r>
+      <w:bookmarkStart w:id="0" w:name="_GoBack"/>
+      <w:bookmarkEnd w:id="0"/>
+      <w:r>
+        <w:t>be siempre se compara con 80k?</w:t>
       </w:r>
     </w:p>
     <w:p>
@@ -263,8 +297,6 @@
       <w:r>
         <w:t xml:space="preserve"> en Cupo disponible</w:t>
       </w:r>
-      <w:bookmarkStart w:id="0" w:name="_GoBack"/>
-      <w:bookmarkEnd w:id="0"/>
     </w:p>
     <w:sectPr>
       <w:pgSz w:w="12240" w:h="15840"/>

</xml_diff>

<commit_message>
Actualización script después de reunión con crédito
</commit_message>
<xml_diff>
--- a/Documentos/Revisar con Liliana Zapata.docx
+++ b/Documentos/Revisar con Liliana Zapata.docx
@@ -175,20 +175,12 @@
       <w:pPr>
         <w:pStyle w:val="ListParagraph"/>
         <w:numPr>
-          <w:ilvl w:val="0"/>
+          <w:ilvl w:val="1"/>
           <w:numId w:val="1"/>
         </w:numPr>
       </w:pPr>
       <w:r>
-        <w:t xml:space="preserve">¿Para calcular </w:t>
-      </w:r>
-      <w:proofErr w:type="spellStart"/>
-      <w:r>
-        <w:t>el</w:t>
-      </w:r>
-      <w:proofErr w:type="spellEnd"/>
-      <w:r>
-        <w:t xml:space="preserve"> debe siempre se compara con 80k?</w:t>
+        <w:t>Año actual debe == 0</w:t>
       </w:r>
     </w:p>
     <w:p>
@@ -277,15 +269,27 @@
       <w:pPr>
         <w:pStyle w:val="ListParagraph"/>
         <w:numPr>
+          <w:ilvl w:val="1"/>
+          <w:numId w:val="1"/>
+        </w:numPr>
+      </w:pPr>
+      <w:r>
+        <w:t>Solo los que no estén cancelados</w:t>
+      </w:r>
+    </w:p>
+    <w:p>
+      <w:pPr>
+        <w:pStyle w:val="ListParagraph"/>
+        <w:numPr>
           <w:ilvl w:val="0"/>
           <w:numId w:val="1"/>
         </w:numPr>
       </w:pPr>
       <w:r>
-        <w:t xml:space="preserve">Para Créditos de almacén: </w:t>
-      </w:r>
-      <w:r>
-        <w:t>¿qué criterios se utilizan para filtrar registros?</w:t>
+        <w:t>Para Créditos de almacén: ¿qué criterios se utilizan para filtrar registros?</w:t>
+      </w:r>
+      <w:r>
+        <w:t xml:space="preserve"> –&gt; Sin filtro</w:t>
       </w:r>
       <w:bookmarkStart w:id="0" w:name="_GoBack"/>
       <w:bookmarkEnd w:id="0"/>
@@ -338,7 +342,7 @@
         <w:rFonts w:ascii="Symbol" w:hAnsi="Symbol" w:hint="default"/>
       </w:rPr>
     </w:lvl>
-    <w:lvl w:ilvl="1" w:tplc="240A0003" w:tentative="1">
+    <w:lvl w:ilvl="1" w:tplc="240A0003">
       <w:start w:val="1"/>
       <w:numFmt w:val="bullet"/>
       <w:lvlText w:val="o"/>

</xml_diff>